<commit_message>
second lab ver 2
</commit_message>
<xml_diff>
--- a/lab2/lab2.docx
+++ b/lab2/lab2.docx
@@ -141,10 +141,10 @@
         </w:rPr>
         <w:lastRenderedPageBreak/>
         <w:drawing>
-          <wp:inline distT="0" distB="0" distL="0" distR="0" wp14:anchorId="2600091A" wp14:editId="1F65205E">
-            <wp:extent cx="5940425" cy="3479800"/>
-            <wp:effectExtent l="0" t="0" r="3175" b="6350"/>
-            <wp:docPr id="4" name="Рисунок 4"/>
+          <wp:inline distT="0" distB="0" distL="0" distR="0" wp14:anchorId="09AE4233" wp14:editId="1AFE5D70">
+            <wp:extent cx="5940425" cy="3572510"/>
+            <wp:effectExtent l="0" t="0" r="3175" b="8890"/>
+            <wp:docPr id="3" name="Рисунок 3"/>
             <wp:cNvGraphicFramePr>
               <a:graphicFrameLocks xmlns:a="http://schemas.openxmlformats.org/drawingml/2006/main" noChangeAspect="1"/>
             </wp:cNvGraphicFramePr>
@@ -164,7 +164,7 @@
                   <pic:spPr>
                     <a:xfrm>
                       <a:off x="0" y="0"/>
-                      <a:ext cx="5940425" cy="3479800"/>
+                      <a:ext cx="5940425" cy="3572510"/>
                     </a:xfrm>
                     <a:prstGeom prst="rect">
                       <a:avLst/>

</xml_diff>